<commit_message>
Pleast enter the commit message for your changes. Lines starting  Your branch is up-to-date with 'origin/master'. eexi Changet  be yrprovm nnfkfllfpcommitted: oix
</commit_message>
<xml_diff>
--- a/Group 17 CA2 Week 1 Answers.docx
+++ b/Group 17 CA2 Week 1 Answers.docx
@@ -425,37 +425,12 @@
         </w:rPr>
         <w:t>4) Discuss the different types of requirements that are currently in this system. Through what methods have you identified these? Draw a use case diagram for your system.</w:t>
       </w:r>
-    </w:p>
-    <w:p>
-      <w:pPr>
-        <w:rPr>
-          <w:sz w:val="20"/>
-          <w:szCs w:val="20"/>
-        </w:rPr>
-      </w:pPr>
-    </w:p>
-    <w:p>
-      <w:pPr>
-        <w:rPr>
-          <w:sz w:val="20"/>
-          <w:szCs w:val="20"/>
-        </w:rPr>
-      </w:pPr>
-      <w:proofErr w:type="gramStart"/>
-      <w:r>
-        <w:rPr>
-          <w:sz w:val="20"/>
-          <w:szCs w:val="20"/>
-        </w:rPr>
-        <w:t>To name a few requirements currently in the system, the ability to sort news categorically depending on the topic and also the ability to update the latest news into the website for users to see.</w:t>
-      </w:r>
-      <w:proofErr w:type="gramEnd"/>
-      <w:r>
-        <w:rPr>
-          <w:sz w:val="20"/>
-          <w:szCs w:val="20"/>
-        </w:rPr>
-        <w:t xml:space="preserve"> </w:t>
+      <w:r>
+        <w:rPr>
+          <w:sz w:val="20"/>
+          <w:szCs w:val="20"/>
+        </w:rPr>
+        <w:t xml:space="preserve"> We used task analysis as a method to identify these user requirements.</w:t>
       </w:r>
       <w:bookmarkStart w:id="0" w:name="_GoBack"/>
       <w:bookmarkEnd w:id="0"/>
@@ -480,6 +455,29 @@
           <w:sz w:val="20"/>
           <w:szCs w:val="20"/>
         </w:rPr>
+        <w:t xml:space="preserve">To name a few requirements currently in the system, the ability to sort news categorically depending on the topic and also the ability to update the latest news into the website for users to see. </w:t>
+      </w:r>
+    </w:p>
+    <w:p>
+      <w:pPr>
+        <w:rPr>
+          <w:sz w:val="20"/>
+          <w:szCs w:val="20"/>
+        </w:rPr>
+      </w:pPr>
+    </w:p>
+    <w:p>
+      <w:pPr>
+        <w:rPr>
+          <w:sz w:val="20"/>
+          <w:szCs w:val="20"/>
+        </w:rPr>
+      </w:pPr>
+      <w:r>
+        <w:rPr>
+          <w:sz w:val="20"/>
+          <w:szCs w:val="20"/>
+        </w:rPr>
         <w:t>5) What user groups is your choice of interface focused on?</w:t>
       </w:r>
     </w:p>
@@ -579,7 +577,6 @@
           <w:sz w:val="20"/>
           <w:szCs w:val="20"/>
         </w:rPr>
-        <w:lastRenderedPageBreak/>
         <w:t xml:space="preserve">6) What changes have you decided to make? Use at least one </w:t>
       </w:r>
       <w:r>

</xml_diff>